<commit_message>
Changed repository name in resume.docx
</commit_message>
<xml_diff>
--- a/assets/docs/resume.docx
+++ b/assets/docs/resume.docx
@@ -116,7 +116,17 @@
             <w:sz w:val="20"/>
             <w:szCs w:val="20"/>
           </w:rPr>
-          <w:t>gordon.github.io</w:t>
+          <w:t>blursotongkia</w:t>
+        </w:r>
+        <w:r>
+          <w:rPr>
+            <w:rStyle w:val="Hyperlink"/>
+            <w:rFonts w:asciiTheme="minorHAnsi" w:hAnsiTheme="minorHAnsi" w:cstheme="minorHAnsi"/>
+            <w:color w:val="4F81BD" w:themeColor="accent1"/>
+            <w:sz w:val="20"/>
+            <w:szCs w:val="20"/>
+          </w:rPr>
+          <w:t>.github.io</w:t>
         </w:r>
       </w:hyperlink>
     </w:p>

</xml_diff>